<commit_message>
1st commit from my side
</commit_message>
<xml_diff>
--- a/GROUP06_PROJ6001_A2.docx
+++ b/GROUP06_PROJ6001_A2.docx
@@ -43,7 +43,7 @@
           <v:shape id="_x0000_s2051" type="#_x0000_t75" style="position:absolute;left:0;text-align:left;margin-left:83.4pt;margin-top:-.35pt;width:299.4pt;height:95.1pt;z-index:251664384;mso-position-horizontal-relative:text;mso-position-vertical-relative:text;mso-width-relative:page;mso-height-relative:page" wrapcoords="-47 0 -47 21452 21600 21452 21600 0 -47 0">
             <v:imagedata r:id="rId9" o:title=""/>
           </v:shape>
-          <o:OLEObject Type="Embed" ProgID="PBrush" ShapeID="_x0000_s2051" DrawAspect="Content" ObjectID="_1761719692" r:id="rId10"/>
+          <o:OLEObject Type="Embed" ProgID="PBrush" ShapeID="_x0000_s2051" DrawAspect="Content" ObjectID="_1761720582" r:id="rId10"/>
         </w:object>
       </w:r>
     </w:p>
@@ -946,23 +946,13 @@
                 <w:szCs w:val="24"/>
               </w:rPr>
             </w:pPr>
-            <w:proofErr w:type="spellStart"/>
             <w:r>
               <w:rPr>
                 <w:rFonts w:cs="Times New Roman"/>
                 <w:spacing w:val="10"/>
                 <w:szCs w:val="24"/>
               </w:rPr>
-              <w:t>Alshan</w:t>
-            </w:r>
-            <w:proofErr w:type="spellEnd"/>
-            <w:r>
-              <w:rPr>
-                <w:rFonts w:cs="Times New Roman"/>
-                <w:spacing w:val="10"/>
-                <w:szCs w:val="24"/>
-              </w:rPr>
-              <w:t xml:space="preserve"> Rajbanshi</w:t>
+              <w:t>Alshan Rajbanshi</w:t>
             </w:r>
           </w:p>
         </w:tc>
@@ -3434,7 +3424,12 @@
         </w:p>
       </w:sdtContent>
     </w:sdt>
-    <w:p/>
+    <w:p>
+      <w:r>
+        <w:lastRenderedPageBreak/>
+        <w:t>Task 1</w:t>
+      </w:r>
+    </w:p>
     <w:sectPr>
       <w:headerReference w:type="default" r:id="rId17"/>
       <w:footerReference w:type="default" r:id="rId18"/>
@@ -3703,7 +3698,7 @@
         <v:shape id="_x0000_s1029" type="#_x0000_t75" style="position:absolute;margin-left:-43.8pt;margin-top:4.45pt;width:123.6pt;height:39.3pt;z-index:251666432;mso-position-horizontal-relative:text;mso-position-vertical-relative:text;mso-width-relative:page;mso-height-relative:page" wrapcoords="-47 0 -47 21452 21600 21452 21600 0 -47 0">
           <v:imagedata r:id="rId1" o:title=""/>
         </v:shape>
-        <o:OLEObject Type="Embed" ProgID="PBrush" ShapeID="_x0000_s1029" DrawAspect="Content" ObjectID="_1761719693" r:id="rId2"/>
+        <o:OLEObject Type="Embed" ProgID="PBrush" ShapeID="_x0000_s1029" DrawAspect="Content" ObjectID="_1761720583" r:id="rId2"/>
       </w:object>
     </w:r>
   </w:p>
@@ -10045,14 +10040,14 @@
     <w:charset w:val="00"/>
     <w:family w:val="swiss"/>
     <w:pitch w:val="variable"/>
-    <w:sig w:usb0="E4002EFF" w:usb1="C200247B" w:usb2="00000009" w:usb3="00000000" w:csb0="000001FF" w:csb1="00000000"/>
+    <w:sig w:usb0="E4002EFF" w:usb1="C000247B" w:usb2="00000009" w:usb3="00000000" w:csb0="000001FF" w:csb1="00000000"/>
   </w:font>
   <w:font w:name="Calibri Light">
     <w:panose1 w:val="020F0302020204030204"/>
     <w:charset w:val="00"/>
     <w:family w:val="swiss"/>
     <w:pitch w:val="variable"/>
-    <w:sig w:usb0="E4002EFF" w:usb1="C200247B" w:usb2="00000009" w:usb3="00000000" w:csb0="000001FF" w:csb1="00000000"/>
+    <w:sig w:usb0="E4002EFF" w:usb1="C000247B" w:usb2="00000009" w:usb3="00000000" w:csb0="000001FF" w:csb1="00000000"/>
   </w:font>
   <w:font w:name="Arial Unicode MS">
     <w:panose1 w:val="020B0604020202020204"/>
@@ -10090,6 +10085,7 @@
     <w:rsid w:val="0075361E"/>
     <w:rsid w:val="007A35C3"/>
     <w:rsid w:val="008309BA"/>
+    <w:rsid w:val="009D0C09"/>
     <w:rsid w:val="00A53613"/>
     <w:rsid w:val="00B2628E"/>
     <w:rsid w:val="00B33743"/>

</xml_diff>